<commit_message>
working template to docx
</commit_message>
<xml_diff>
--- a/data/word_template.docx
+++ b/data/word_template.docx
@@ -1,6 +1,6 @@
 
 <file path=word/document.xml><?xml version="1.0" encoding="utf-8"?>
-<w:document xmlns:wpc="http://schemas.microsoft.com/office/word/2010/wordprocessingCanvas" xmlns:cx="http://schemas.microsoft.com/office/drawing/2014/chartex" xmlns:cx1="http://schemas.microsoft.com/office/drawing/2015/9/8/chartex" xmlns:cx2="http://schemas.microsoft.com/office/drawing/2015/10/21/chartex" xmlns:cx3="http://schemas.microsoft.com/office/drawing/2016/5/9/chartex" xmlns:cx4="http://schemas.microsoft.com/office/drawing/2016/5/10/chartex" xmlns:cx5="http://schemas.microsoft.com/office/drawing/2016/5/11/chartex" xmlns:cx6="http://schemas.microsoft.com/office/drawing/2016/5/12/chartex" xmlns:cx7="http://schemas.microsoft.com/office/drawing/2016/5/13/chartex" xmlns:cx8="http://schemas.microsoft.com/office/drawing/2016/5/14/chartex" xmlns:mc="http://schemas.openxmlformats.org/markup-compatibility/2006" xmlns:aink="http://schemas.microsoft.com/office/drawing/2016/ink" xmlns:am3d="http://schemas.microsoft.com/office/drawing/2017/model3d" xmlns:o="urn:schemas-microsoft-com:office:office" xmlns:r="http://schemas.openxmlformats.org/officeDocument/2006/relationships" xmlns:m="http://schemas.openxmlformats.org/officeDocument/2006/math" xmlns:v="urn:schemas-microsoft-com:vml" xmlns:wp14="http://schemas.microsoft.com/office/word/2010/wordprocessingDrawing" xmlns:wp="http://schemas.openxmlformats.org/drawingml/2006/wordprocessingDrawing" xmlns:w10="urn:schemas-microsoft-com:office:word" xmlns:w="http://schemas.openxmlformats.org/wordprocessingml/2006/main" xmlns:w14="http://schemas.microsoft.com/office/word/2010/wordml" xmlns:w15="http://schemas.microsoft.com/office/word/2012/wordml" xmlns:w16cid="http://schemas.microsoft.com/office/word/2016/wordml/cid" xmlns:w16se="http://schemas.microsoft.com/office/word/2015/wordml/symex" xmlns:wpg="http://schemas.microsoft.com/office/word/2010/wordprocessingGroup" xmlns:wpi="http://schemas.microsoft.com/office/word/2010/wordprocessingInk" xmlns:wne="http://schemas.microsoft.com/office/word/2006/wordml" xmlns:wps="http://schemas.microsoft.com/office/word/2010/wordprocessingShape" mc:Ignorable="w14 w15 w16se w16cid wp14">
+<w:document xmlns:wpc="http://schemas.microsoft.com/office/word/2010/wordprocessingCanvas" xmlns:cx="http://schemas.microsoft.com/office/drawing/2014/chartex" xmlns:cx1="http://schemas.microsoft.com/office/drawing/2015/9/8/chartex" xmlns:cx2="http://schemas.microsoft.com/office/drawing/2015/10/21/chartex" xmlns:cx3="http://schemas.microsoft.com/office/drawing/2016/5/9/chartex" xmlns:cx4="http://schemas.microsoft.com/office/drawing/2016/5/10/chartex" xmlns:cx5="http://schemas.microsoft.com/office/drawing/2016/5/11/chartex" xmlns:cx6="http://schemas.microsoft.com/office/drawing/2016/5/12/chartex" xmlns:cx7="http://schemas.microsoft.com/office/drawing/2016/5/13/chartex" xmlns:cx8="http://schemas.microsoft.com/office/drawing/2016/5/14/chartex" xmlns:mc="http://schemas.openxmlformats.org/markup-compatibility/2006" xmlns:aink="http://schemas.microsoft.com/office/drawing/2016/ink" xmlns:am3d="http://schemas.microsoft.com/office/drawing/2017/model3d" xmlns:o="urn:schemas-microsoft-com:office:office" xmlns:oel="http://schemas.microsoft.com/office/2019/extlst" xmlns:r="http://schemas.openxmlformats.org/officeDocument/2006/relationships" xmlns:m="http://schemas.openxmlformats.org/officeDocument/2006/math" xmlns:v="urn:schemas-microsoft-com:vml" xmlns:wp14="http://schemas.microsoft.com/office/word/2010/wordprocessingDrawing" xmlns:wp="http://schemas.openxmlformats.org/drawingml/2006/wordprocessingDrawing" xmlns:w10="urn:schemas-microsoft-com:office:word" xmlns:w="http://schemas.openxmlformats.org/wordprocessingml/2006/main" xmlns:w14="http://schemas.microsoft.com/office/word/2010/wordml" xmlns:w15="http://schemas.microsoft.com/office/word/2012/wordml" xmlns:w16cex="http://schemas.microsoft.com/office/word/2018/wordml/cex" xmlns:w16cid="http://schemas.microsoft.com/office/word/2016/wordml/cid" xmlns:w16="http://schemas.microsoft.com/office/word/2018/wordml" xmlns:w16du="http://schemas.microsoft.com/office/word/2023/wordml/word16du" xmlns:w16sdtdh="http://schemas.microsoft.com/office/word/2020/wordml/sdtdatahash" xmlns:w16sdtfl="http://schemas.microsoft.com/office/word/2024/wordml/sdtformatlock" xmlns:w16se="http://schemas.microsoft.com/office/word/2015/wordml/symex" xmlns:wpg="http://schemas.microsoft.com/office/word/2010/wordprocessingGroup" xmlns:wpi="http://schemas.microsoft.com/office/word/2010/wordprocessingInk" xmlns:wne="http://schemas.microsoft.com/office/word/2006/wordml" xmlns:wps="http://schemas.microsoft.com/office/word/2010/wordprocessingShape" mc:Ignorable="w14 w15 w16se w16cid w16 w16cex w16sdtdh w16sdtfl w16du wp14">
   <w:body>
     <w:p>
       <w:pPr>
@@ -14,8 +14,6 @@
         </w:rPr>
         <w:t>Weekday</w:t>
       </w:r>
-      <w:bookmarkStart w:id="0" w:name="_GoBack"/>
-      <w:bookmarkEnd w:id="0"/>
       <w:r>
         <w:rPr>
           <w:rFonts w:ascii="Aptos Display" w:hAnsi="Aptos Display"/>
@@ -61,17 +59,17 @@
       <w:tblGrid>
         <w:gridCol w:w="2194"/>
         <w:gridCol w:w="811"/>
-        <w:gridCol w:w="1219"/>
-        <w:gridCol w:w="677"/>
-        <w:gridCol w:w="949"/>
-        <w:gridCol w:w="405"/>
+        <w:gridCol w:w="1221"/>
+        <w:gridCol w:w="680"/>
+        <w:gridCol w:w="948"/>
+        <w:gridCol w:w="404"/>
+        <w:gridCol w:w="2034"/>
+        <w:gridCol w:w="404"/>
+        <w:gridCol w:w="955"/>
+        <w:gridCol w:w="332"/>
+        <w:gridCol w:w="342"/>
+        <w:gridCol w:w="2032"/>
         <w:gridCol w:w="2033"/>
-        <w:gridCol w:w="406"/>
-        <w:gridCol w:w="954"/>
-        <w:gridCol w:w="333"/>
-        <w:gridCol w:w="344"/>
-        <w:gridCol w:w="2033"/>
-        <w:gridCol w:w="2032"/>
       </w:tblGrid>
       <w:tr>
         <w:trPr>
@@ -79,7 +77,7 @@
         </w:trPr>
         <w:tc>
           <w:tcPr>
-            <w:tcW w:w="4800" w:type="dxa"/>
+            <w:tcW w:w="4906" w:type="dxa"/>
             <w:gridSpan w:val="4"/>
             <w:shd w:val="clear" w:color="auto" w:fill="007E9E"/>
             <w:vAlign w:val="center"/>
@@ -100,7 +98,7 @@
         </w:tc>
         <w:tc>
           <w:tcPr>
-            <w:tcW w:w="4800" w:type="dxa"/>
+            <w:tcW w:w="4745" w:type="dxa"/>
             <w:gridSpan w:val="5"/>
             <w:shd w:val="clear" w:color="auto" w:fill="007E9E"/>
             <w:vAlign w:val="center"/>
@@ -121,7 +119,7 @@
         </w:tc>
         <w:tc>
           <w:tcPr>
-            <w:tcW w:w="4800" w:type="dxa"/>
+            <w:tcW w:w="4739" w:type="dxa"/>
             <w:gridSpan w:val="4"/>
             <w:shd w:val="clear" w:color="auto" w:fill="007E9E"/>
             <w:vAlign w:val="center"/>
@@ -144,7 +142,7 @@
       <w:tr>
         <w:tc>
           <w:tcPr>
-            <w:tcW w:w="2880" w:type="dxa"/>
+            <w:tcW w:w="3005" w:type="dxa"/>
             <w:gridSpan w:val="2"/>
           </w:tcPr>
           <w:p>
@@ -168,7 +166,7 @@
         </w:tc>
         <w:tc>
           <w:tcPr>
-            <w:tcW w:w="2880" w:type="dxa"/>
+            <w:tcW w:w="2849" w:type="dxa"/>
             <w:gridSpan w:val="3"/>
           </w:tcPr>
           <w:p>
@@ -193,7 +191,7 @@
         </w:tc>
         <w:tc>
           <w:tcPr>
-            <w:tcW w:w="2880" w:type="dxa"/>
+            <w:tcW w:w="2842" w:type="dxa"/>
             <w:gridSpan w:val="3"/>
             <w:vMerge w:val="restart"/>
           </w:tcPr>
@@ -205,7 +203,7 @@
         </w:tc>
         <w:tc>
           <w:tcPr>
-            <w:tcW w:w="1296" w:type="dxa"/>
+            <w:tcW w:w="1287" w:type="dxa"/>
             <w:gridSpan w:val="2"/>
             <w:vMerge w:val="restart"/>
           </w:tcPr>
@@ -226,7 +224,7 @@
         </w:tc>
         <w:tc>
           <w:tcPr>
-            <w:tcW w:w="4464" w:type="dxa"/>
+            <w:tcW w:w="4407" w:type="dxa"/>
             <w:gridSpan w:val="3"/>
             <w:vMerge w:val="restart"/>
           </w:tcPr>
@@ -249,7 +247,7 @@
       <w:tr>
         <w:tc>
           <w:tcPr>
-            <w:tcW w:w="5760" w:type="dxa"/>
+            <w:tcW w:w="5854" w:type="dxa"/>
             <w:gridSpan w:val="5"/>
           </w:tcPr>
           <w:p>
@@ -268,7 +266,7 @@
         </w:tc>
         <w:tc>
           <w:tcPr>
-            <w:tcW w:w="2880" w:type="dxa"/>
+            <w:tcW w:w="2842" w:type="dxa"/>
             <w:gridSpan w:val="3"/>
             <w:vMerge/>
           </w:tcPr>
@@ -276,7 +274,7 @@
         </w:tc>
         <w:tc>
           <w:tcPr>
-            <w:tcW w:w="2880" w:type="dxa"/>
+            <w:tcW w:w="1287" w:type="dxa"/>
             <w:gridSpan w:val="2"/>
             <w:vMerge/>
           </w:tcPr>
@@ -284,7 +282,7 @@
         </w:tc>
         <w:tc>
           <w:tcPr>
-            <w:tcW w:w="2880" w:type="dxa"/>
+            <w:tcW w:w="4407" w:type="dxa"/>
             <w:gridSpan w:val="3"/>
             <w:vMerge/>
           </w:tcPr>
@@ -297,7 +295,7 @@
         </w:trPr>
         <w:tc>
           <w:tcPr>
-            <w:tcW w:w="2057" w:type="dxa"/>
+            <w:tcW w:w="2194" w:type="dxa"/>
             <w:shd w:val="clear" w:color="auto" w:fill="F2F8FA"/>
             <w:vAlign w:val="center"/>
           </w:tcPr>
@@ -309,7 +307,7 @@
         </w:tc>
         <w:tc>
           <w:tcPr>
-            <w:tcW w:w="2057" w:type="dxa"/>
+            <w:tcW w:w="2032" w:type="dxa"/>
             <w:gridSpan w:val="2"/>
             <w:vAlign w:val="center"/>
           </w:tcPr>
@@ -328,7 +326,7 @@
         </w:tc>
         <w:tc>
           <w:tcPr>
-            <w:tcW w:w="2057" w:type="dxa"/>
+            <w:tcW w:w="2032" w:type="dxa"/>
             <w:gridSpan w:val="3"/>
             <w:shd w:val="clear" w:color="auto" w:fill="F6FAF2"/>
             <w:vAlign w:val="center"/>
@@ -348,7 +346,7 @@
         </w:tc>
         <w:tc>
           <w:tcPr>
-            <w:tcW w:w="2057" w:type="dxa"/>
+            <w:tcW w:w="2034" w:type="dxa"/>
             <w:vAlign w:val="center"/>
           </w:tcPr>
           <w:p>
@@ -366,7 +364,7 @@
         </w:tc>
         <w:tc>
           <w:tcPr>
-            <w:tcW w:w="2057" w:type="dxa"/>
+            <w:tcW w:w="2033" w:type="dxa"/>
             <w:gridSpan w:val="4"/>
             <w:shd w:val="clear" w:color="auto" w:fill="F2F8FA"/>
             <w:vAlign w:val="center"/>
@@ -386,7 +384,7 @@
         </w:tc>
         <w:tc>
           <w:tcPr>
-            <w:tcW w:w="2057" w:type="dxa"/>
+            <w:tcW w:w="2032" w:type="dxa"/>
             <w:vAlign w:val="center"/>
           </w:tcPr>
           <w:p>
@@ -404,7 +402,7 @@
         </w:tc>
         <w:tc>
           <w:tcPr>
-            <w:tcW w:w="2057" w:type="dxa"/>
+            <w:tcW w:w="2033" w:type="dxa"/>
             <w:shd w:val="clear" w:color="auto" w:fill="F6FAF2"/>
             <w:vAlign w:val="center"/>
           </w:tcPr>
@@ -428,7 +426,7 @@
         </w:trPr>
         <w:tc>
           <w:tcPr>
-            <w:tcW w:w="14399" w:type="dxa"/>
+            <w:tcW w:w="14390" w:type="dxa"/>
             <w:gridSpan w:val="13"/>
             <w:shd w:val="clear" w:color="auto" w:fill="007E9E"/>
             <w:vAlign w:val="center"/>
@@ -451,7 +449,7 @@
         </w:trPr>
         <w:tc>
           <w:tcPr>
-            <w:tcW w:w="2057" w:type="dxa"/>
+            <w:tcW w:w="2194" w:type="dxa"/>
             <w:shd w:val="clear" w:color="auto" w:fill="F2F8FA"/>
             <w:vAlign w:val="center"/>
           </w:tcPr>
@@ -469,7 +467,7 @@
         </w:tc>
         <w:tc>
           <w:tcPr>
-            <w:tcW w:w="2057" w:type="dxa"/>
+            <w:tcW w:w="2032" w:type="dxa"/>
             <w:gridSpan w:val="2"/>
             <w:vAlign w:val="center"/>
           </w:tcPr>
@@ -477,11 +475,14 @@
             <w:pPr>
               <w:jc w:val="center"/>
             </w:pPr>
+            <w:r>
+              <w:t>Name1</w:t>
+            </w:r>
           </w:p>
         </w:tc>
         <w:tc>
           <w:tcPr>
-            <w:tcW w:w="2057" w:type="dxa"/>
+            <w:tcW w:w="2032" w:type="dxa"/>
             <w:gridSpan w:val="3"/>
             <w:shd w:val="clear" w:color="auto" w:fill="F6FAF2"/>
             <w:vAlign w:val="center"/>
@@ -490,22 +491,28 @@
             <w:pPr>
               <w:jc w:val="center"/>
             </w:pPr>
+            <w:r>
+              <w:t>Name2</w:t>
+            </w:r>
           </w:p>
         </w:tc>
         <w:tc>
           <w:tcPr>
-            <w:tcW w:w="2057" w:type="dxa"/>
+            <w:tcW w:w="2034" w:type="dxa"/>
             <w:vAlign w:val="center"/>
           </w:tcPr>
           <w:p>
             <w:pPr>
               <w:jc w:val="center"/>
             </w:pPr>
+            <w:r>
+              <w:t>Name3</w:t>
+            </w:r>
           </w:p>
         </w:tc>
         <w:tc>
           <w:tcPr>
-            <w:tcW w:w="2057" w:type="dxa"/>
+            <w:tcW w:w="2033" w:type="dxa"/>
             <w:gridSpan w:val="4"/>
             <w:shd w:val="clear" w:color="auto" w:fill="F2F8FA"/>
             <w:vAlign w:val="center"/>
@@ -514,22 +521,28 @@
             <w:pPr>
               <w:jc w:val="center"/>
             </w:pPr>
+            <w:r>
+              <w:t>Name4</w:t>
+            </w:r>
           </w:p>
         </w:tc>
         <w:tc>
           <w:tcPr>
-            <w:tcW w:w="2057" w:type="dxa"/>
+            <w:tcW w:w="2032" w:type="dxa"/>
             <w:vAlign w:val="center"/>
           </w:tcPr>
           <w:p>
             <w:pPr>
               <w:jc w:val="center"/>
             </w:pPr>
+            <w:r>
+              <w:t>Name5</w:t>
+            </w:r>
           </w:p>
         </w:tc>
         <w:tc>
           <w:tcPr>
-            <w:tcW w:w="2057" w:type="dxa"/>
+            <w:tcW w:w="2033" w:type="dxa"/>
             <w:shd w:val="clear" w:color="auto" w:fill="F6FAF2"/>
             <w:vAlign w:val="center"/>
           </w:tcPr>
@@ -537,6 +550,9 @@
             <w:pPr>
               <w:jc w:val="center"/>
             </w:pPr>
+            <w:r>
+              <w:t>Name6</w:t>
+            </w:r>
           </w:p>
         </w:tc>
       </w:tr>
@@ -546,7 +562,7 @@
         </w:trPr>
         <w:tc>
           <w:tcPr>
-            <w:tcW w:w="2057" w:type="dxa"/>
+            <w:tcW w:w="2194" w:type="dxa"/>
             <w:shd w:val="clear" w:color="auto" w:fill="F2F8FA"/>
             <w:vAlign w:val="center"/>
           </w:tcPr>
@@ -564,7 +580,7 @@
         </w:tc>
         <w:tc>
           <w:tcPr>
-            <w:tcW w:w="2057" w:type="dxa"/>
+            <w:tcW w:w="2032" w:type="dxa"/>
             <w:gridSpan w:val="2"/>
             <w:vAlign w:val="center"/>
           </w:tcPr>
@@ -572,11 +588,14 @@
             <w:pPr>
               <w:jc w:val="center"/>
             </w:pPr>
+            <w:r>
+              <w:t>Name1</w:t>
+            </w:r>
           </w:p>
         </w:tc>
         <w:tc>
           <w:tcPr>
-            <w:tcW w:w="2057" w:type="dxa"/>
+            <w:tcW w:w="2032" w:type="dxa"/>
             <w:gridSpan w:val="3"/>
             <w:shd w:val="clear" w:color="auto" w:fill="F6FAF2"/>
             <w:vAlign w:val="center"/>
@@ -585,22 +604,28 @@
             <w:pPr>
               <w:jc w:val="center"/>
             </w:pPr>
+            <w:r>
+              <w:t>Name2</w:t>
+            </w:r>
           </w:p>
         </w:tc>
         <w:tc>
           <w:tcPr>
-            <w:tcW w:w="2057" w:type="dxa"/>
+            <w:tcW w:w="2034" w:type="dxa"/>
             <w:vAlign w:val="center"/>
           </w:tcPr>
           <w:p>
             <w:pPr>
               <w:jc w:val="center"/>
             </w:pPr>
+            <w:r>
+              <w:t>Name3</w:t>
+            </w:r>
           </w:p>
         </w:tc>
         <w:tc>
           <w:tcPr>
-            <w:tcW w:w="2057" w:type="dxa"/>
+            <w:tcW w:w="2033" w:type="dxa"/>
             <w:gridSpan w:val="4"/>
             <w:shd w:val="clear" w:color="auto" w:fill="F2F8FA"/>
             <w:vAlign w:val="center"/>
@@ -609,22 +634,28 @@
             <w:pPr>
               <w:jc w:val="center"/>
             </w:pPr>
+            <w:r>
+              <w:t>Name4</w:t>
+            </w:r>
           </w:p>
         </w:tc>
         <w:tc>
           <w:tcPr>
-            <w:tcW w:w="2057" w:type="dxa"/>
+            <w:tcW w:w="2032" w:type="dxa"/>
             <w:vAlign w:val="center"/>
           </w:tcPr>
           <w:p>
             <w:pPr>
               <w:jc w:val="center"/>
             </w:pPr>
+            <w:r>
+              <w:t>Name5</w:t>
+            </w:r>
           </w:p>
         </w:tc>
         <w:tc>
           <w:tcPr>
-            <w:tcW w:w="2057" w:type="dxa"/>
+            <w:tcW w:w="2033" w:type="dxa"/>
             <w:shd w:val="clear" w:color="auto" w:fill="F6FAF2"/>
             <w:vAlign w:val="center"/>
           </w:tcPr>
@@ -632,6 +663,9 @@
             <w:pPr>
               <w:jc w:val="center"/>
             </w:pPr>
+            <w:r>
+              <w:t>Name6</w:t>
+            </w:r>
           </w:p>
         </w:tc>
       </w:tr>
@@ -641,7 +675,7 @@
         </w:trPr>
         <w:tc>
           <w:tcPr>
-            <w:tcW w:w="14399" w:type="dxa"/>
+            <w:tcW w:w="14390" w:type="dxa"/>
             <w:gridSpan w:val="13"/>
             <w:shd w:val="clear" w:color="auto" w:fill="679A44"/>
             <w:vAlign w:val="center"/>
@@ -664,7 +698,7 @@
         </w:trPr>
         <w:tc>
           <w:tcPr>
-            <w:tcW w:w="2057" w:type="dxa"/>
+            <w:tcW w:w="2194" w:type="dxa"/>
             <w:shd w:val="clear" w:color="auto" w:fill="F2F8FA"/>
             <w:vAlign w:val="center"/>
           </w:tcPr>
@@ -676,27 +710,13 @@
               <w:rPr>
                 <w:b/>
               </w:rPr>
-              <w:t xml:space="preserve">service </w:t>
-            </w:r>
-            <w:proofErr w:type="spellStart"/>
-            <w:r>
-              <w:rPr>
-                <w:b/>
-              </w:rPr>
-              <w:t>pt</w:t>
-            </w:r>
-            <w:proofErr w:type="spellEnd"/>
-            <w:r>
-              <w:rPr>
-                <w:b/>
-              </w:rPr>
-              <w:t xml:space="preserve"> 1</w:t>
+              <w:t>service pt 1</w:t>
             </w:r>
           </w:p>
         </w:tc>
         <w:tc>
           <w:tcPr>
-            <w:tcW w:w="2057" w:type="dxa"/>
+            <w:tcW w:w="2032" w:type="dxa"/>
             <w:gridSpan w:val="2"/>
             <w:vAlign w:val="center"/>
           </w:tcPr>
@@ -704,11 +724,14 @@
             <w:pPr>
               <w:jc w:val="center"/>
             </w:pPr>
+            <w:r>
+              <w:t>Name1</w:t>
+            </w:r>
           </w:p>
         </w:tc>
         <w:tc>
           <w:tcPr>
-            <w:tcW w:w="2057" w:type="dxa"/>
+            <w:tcW w:w="2032" w:type="dxa"/>
             <w:gridSpan w:val="3"/>
             <w:shd w:val="clear" w:color="auto" w:fill="F6FAF2"/>
             <w:vAlign w:val="center"/>
@@ -717,22 +740,28 @@
             <w:pPr>
               <w:jc w:val="center"/>
             </w:pPr>
+            <w:r>
+              <w:t>Name2</w:t>
+            </w:r>
           </w:p>
         </w:tc>
         <w:tc>
           <w:tcPr>
-            <w:tcW w:w="2057" w:type="dxa"/>
+            <w:tcW w:w="2034" w:type="dxa"/>
             <w:vAlign w:val="center"/>
           </w:tcPr>
           <w:p>
             <w:pPr>
               <w:jc w:val="center"/>
             </w:pPr>
+            <w:r>
+              <w:t>Name3</w:t>
+            </w:r>
           </w:p>
         </w:tc>
         <w:tc>
           <w:tcPr>
-            <w:tcW w:w="2057" w:type="dxa"/>
+            <w:tcW w:w="2033" w:type="dxa"/>
             <w:gridSpan w:val="4"/>
             <w:shd w:val="clear" w:color="auto" w:fill="F2F8FA"/>
             <w:vAlign w:val="center"/>
@@ -741,22 +770,28 @@
             <w:pPr>
               <w:jc w:val="center"/>
             </w:pPr>
+            <w:r>
+              <w:t>Name4</w:t>
+            </w:r>
           </w:p>
         </w:tc>
         <w:tc>
           <w:tcPr>
-            <w:tcW w:w="2057" w:type="dxa"/>
+            <w:tcW w:w="2032" w:type="dxa"/>
             <w:vAlign w:val="center"/>
           </w:tcPr>
           <w:p>
             <w:pPr>
               <w:jc w:val="center"/>
             </w:pPr>
+            <w:r>
+              <w:t>Name5</w:t>
+            </w:r>
           </w:p>
         </w:tc>
         <w:tc>
           <w:tcPr>
-            <w:tcW w:w="2057" w:type="dxa"/>
+            <w:tcW w:w="2033" w:type="dxa"/>
             <w:shd w:val="clear" w:color="auto" w:fill="F6FAF2"/>
             <w:vAlign w:val="center"/>
           </w:tcPr>
@@ -764,6 +799,9 @@
             <w:pPr>
               <w:jc w:val="center"/>
             </w:pPr>
+            <w:r>
+              <w:t>Name6</w:t>
+            </w:r>
           </w:p>
         </w:tc>
       </w:tr>
@@ -773,7 +811,7 @@
         </w:trPr>
         <w:tc>
           <w:tcPr>
-            <w:tcW w:w="2057" w:type="dxa"/>
+            <w:tcW w:w="2194" w:type="dxa"/>
             <w:shd w:val="clear" w:color="auto" w:fill="F2F8FA"/>
             <w:vAlign w:val="center"/>
           </w:tcPr>
@@ -785,27 +823,13 @@
               <w:rPr>
                 <w:b/>
               </w:rPr>
-              <w:t xml:space="preserve">service </w:t>
-            </w:r>
-            <w:proofErr w:type="spellStart"/>
-            <w:r>
-              <w:rPr>
-                <w:b/>
-              </w:rPr>
-              <w:t>pt</w:t>
-            </w:r>
-            <w:proofErr w:type="spellEnd"/>
-            <w:r>
-              <w:rPr>
-                <w:b/>
-              </w:rPr>
-              <w:t xml:space="preserve"> 1</w:t>
+              <w:t>service pt 1</w:t>
             </w:r>
           </w:p>
         </w:tc>
         <w:tc>
           <w:tcPr>
-            <w:tcW w:w="2057" w:type="dxa"/>
+            <w:tcW w:w="2032" w:type="dxa"/>
             <w:gridSpan w:val="2"/>
             <w:vAlign w:val="center"/>
           </w:tcPr>
@@ -813,11 +837,14 @@
             <w:pPr>
               <w:jc w:val="center"/>
             </w:pPr>
+            <w:r>
+              <w:t>Name1</w:t>
+            </w:r>
           </w:p>
         </w:tc>
         <w:tc>
           <w:tcPr>
-            <w:tcW w:w="2057" w:type="dxa"/>
+            <w:tcW w:w="2032" w:type="dxa"/>
             <w:gridSpan w:val="3"/>
             <w:shd w:val="clear" w:color="auto" w:fill="F6FAF2"/>
             <w:vAlign w:val="center"/>
@@ -826,22 +853,28 @@
             <w:pPr>
               <w:jc w:val="center"/>
             </w:pPr>
+            <w:r>
+              <w:t>Name2</w:t>
+            </w:r>
           </w:p>
         </w:tc>
         <w:tc>
           <w:tcPr>
-            <w:tcW w:w="2057" w:type="dxa"/>
+            <w:tcW w:w="2034" w:type="dxa"/>
             <w:vAlign w:val="center"/>
           </w:tcPr>
           <w:p>
             <w:pPr>
               <w:jc w:val="center"/>
             </w:pPr>
+            <w:r>
+              <w:t>Name3</w:t>
+            </w:r>
           </w:p>
         </w:tc>
         <w:tc>
           <w:tcPr>
-            <w:tcW w:w="2057" w:type="dxa"/>
+            <w:tcW w:w="2033" w:type="dxa"/>
             <w:gridSpan w:val="4"/>
             <w:shd w:val="clear" w:color="auto" w:fill="F2F8FA"/>
             <w:vAlign w:val="center"/>
@@ -850,22 +883,28 @@
             <w:pPr>
               <w:jc w:val="center"/>
             </w:pPr>
+            <w:r>
+              <w:t>Name4</w:t>
+            </w:r>
           </w:p>
         </w:tc>
         <w:tc>
           <w:tcPr>
-            <w:tcW w:w="2057" w:type="dxa"/>
+            <w:tcW w:w="2032" w:type="dxa"/>
             <w:vAlign w:val="center"/>
           </w:tcPr>
           <w:p>
             <w:pPr>
               <w:jc w:val="center"/>
             </w:pPr>
+            <w:r>
+              <w:t>Name5</w:t>
+            </w:r>
           </w:p>
         </w:tc>
         <w:tc>
           <w:tcPr>
-            <w:tcW w:w="2057" w:type="dxa"/>
+            <w:tcW w:w="2033" w:type="dxa"/>
             <w:shd w:val="clear" w:color="auto" w:fill="F6FAF2"/>
             <w:vAlign w:val="center"/>
           </w:tcPr>
@@ -873,6 +912,9 @@
             <w:pPr>
               <w:jc w:val="center"/>
             </w:pPr>
+            <w:r>
+              <w:t>Name6</w:t>
+            </w:r>
           </w:p>
         </w:tc>
       </w:tr>
@@ -882,7 +924,7 @@
         </w:trPr>
         <w:tc>
           <w:tcPr>
-            <w:tcW w:w="14399" w:type="dxa"/>
+            <w:tcW w:w="14390" w:type="dxa"/>
             <w:gridSpan w:val="13"/>
             <w:shd w:val="clear" w:color="auto" w:fill="378FBA"/>
             <w:vAlign w:val="center"/>
@@ -905,7 +947,7 @@
         </w:trPr>
         <w:tc>
           <w:tcPr>
-            <w:tcW w:w="2057" w:type="dxa"/>
+            <w:tcW w:w="2194" w:type="dxa"/>
             <w:shd w:val="clear" w:color="auto" w:fill="F2F8FA"/>
             <w:vAlign w:val="center"/>
           </w:tcPr>
@@ -917,27 +959,13 @@
               <w:rPr>
                 <w:b/>
               </w:rPr>
-              <w:t xml:space="preserve">service </w:t>
-            </w:r>
-            <w:proofErr w:type="spellStart"/>
-            <w:r>
-              <w:rPr>
-                <w:b/>
-              </w:rPr>
-              <w:t>pt</w:t>
-            </w:r>
-            <w:proofErr w:type="spellEnd"/>
-            <w:r>
-              <w:rPr>
-                <w:b/>
-              </w:rPr>
-              <w:t xml:space="preserve"> 2</w:t>
+              <w:t>service pt 2</w:t>
             </w:r>
           </w:p>
         </w:tc>
         <w:tc>
           <w:tcPr>
-            <w:tcW w:w="2057" w:type="dxa"/>
+            <w:tcW w:w="2032" w:type="dxa"/>
             <w:gridSpan w:val="2"/>
             <w:vAlign w:val="center"/>
           </w:tcPr>
@@ -945,11 +973,14 @@
             <w:pPr>
               <w:jc w:val="center"/>
             </w:pPr>
+            <w:r>
+              <w:t>Name1</w:t>
+            </w:r>
           </w:p>
         </w:tc>
         <w:tc>
           <w:tcPr>
-            <w:tcW w:w="2057" w:type="dxa"/>
+            <w:tcW w:w="2032" w:type="dxa"/>
             <w:gridSpan w:val="3"/>
             <w:shd w:val="clear" w:color="auto" w:fill="F6FAF2"/>
             <w:vAlign w:val="center"/>
@@ -958,22 +989,28 @@
             <w:pPr>
               <w:jc w:val="center"/>
             </w:pPr>
+            <w:r>
+              <w:t>Name2</w:t>
+            </w:r>
           </w:p>
         </w:tc>
         <w:tc>
           <w:tcPr>
-            <w:tcW w:w="2057" w:type="dxa"/>
+            <w:tcW w:w="2034" w:type="dxa"/>
             <w:vAlign w:val="center"/>
           </w:tcPr>
           <w:p>
             <w:pPr>
               <w:jc w:val="center"/>
             </w:pPr>
+            <w:r>
+              <w:t>Name3</w:t>
+            </w:r>
           </w:p>
         </w:tc>
         <w:tc>
           <w:tcPr>
-            <w:tcW w:w="2057" w:type="dxa"/>
+            <w:tcW w:w="2033" w:type="dxa"/>
             <w:gridSpan w:val="4"/>
             <w:shd w:val="clear" w:color="auto" w:fill="F2F8FA"/>
             <w:vAlign w:val="center"/>
@@ -982,22 +1019,28 @@
             <w:pPr>
               <w:jc w:val="center"/>
             </w:pPr>
+            <w:r>
+              <w:t>Name4</w:t>
+            </w:r>
           </w:p>
         </w:tc>
         <w:tc>
           <w:tcPr>
-            <w:tcW w:w="2057" w:type="dxa"/>
+            <w:tcW w:w="2032" w:type="dxa"/>
             <w:vAlign w:val="center"/>
           </w:tcPr>
           <w:p>
             <w:pPr>
               <w:jc w:val="center"/>
             </w:pPr>
+            <w:r>
+              <w:t>Name5</w:t>
+            </w:r>
           </w:p>
         </w:tc>
         <w:tc>
           <w:tcPr>
-            <w:tcW w:w="2057" w:type="dxa"/>
+            <w:tcW w:w="2033" w:type="dxa"/>
             <w:shd w:val="clear" w:color="auto" w:fill="F6FAF2"/>
             <w:vAlign w:val="center"/>
           </w:tcPr>
@@ -1005,6 +1048,9 @@
             <w:pPr>
               <w:jc w:val="center"/>
             </w:pPr>
+            <w:r>
+              <w:t>Name6</w:t>
+            </w:r>
           </w:p>
         </w:tc>
       </w:tr>
@@ -1014,7 +1060,7 @@
         </w:trPr>
         <w:tc>
           <w:tcPr>
-            <w:tcW w:w="2057" w:type="dxa"/>
+            <w:tcW w:w="2194" w:type="dxa"/>
             <w:shd w:val="clear" w:color="auto" w:fill="F2F8FA"/>
             <w:vAlign w:val="center"/>
           </w:tcPr>
@@ -1026,27 +1072,13 @@
               <w:rPr>
                 <w:b/>
               </w:rPr>
-              <w:t xml:space="preserve">service </w:t>
-            </w:r>
-            <w:proofErr w:type="spellStart"/>
-            <w:r>
-              <w:rPr>
-                <w:b/>
-              </w:rPr>
-              <w:t>pt</w:t>
-            </w:r>
-            <w:proofErr w:type="spellEnd"/>
-            <w:r>
-              <w:rPr>
-                <w:b/>
-              </w:rPr>
-              <w:t xml:space="preserve"> 2</w:t>
+              <w:t>service pt 2</w:t>
             </w:r>
           </w:p>
         </w:tc>
         <w:tc>
           <w:tcPr>
-            <w:tcW w:w="2057" w:type="dxa"/>
+            <w:tcW w:w="2032" w:type="dxa"/>
             <w:gridSpan w:val="2"/>
             <w:vAlign w:val="center"/>
           </w:tcPr>
@@ -1054,11 +1086,14 @@
             <w:pPr>
               <w:jc w:val="center"/>
             </w:pPr>
+            <w:r>
+              <w:t>Name1</w:t>
+            </w:r>
           </w:p>
         </w:tc>
         <w:tc>
           <w:tcPr>
-            <w:tcW w:w="2057" w:type="dxa"/>
+            <w:tcW w:w="2032" w:type="dxa"/>
             <w:gridSpan w:val="3"/>
             <w:shd w:val="clear" w:color="auto" w:fill="F6FAF2"/>
             <w:vAlign w:val="center"/>
@@ -1067,22 +1102,28 @@
             <w:pPr>
               <w:jc w:val="center"/>
             </w:pPr>
+            <w:r>
+              <w:t>Name2</w:t>
+            </w:r>
           </w:p>
         </w:tc>
         <w:tc>
           <w:tcPr>
-            <w:tcW w:w="2057" w:type="dxa"/>
+            <w:tcW w:w="2034" w:type="dxa"/>
             <w:vAlign w:val="center"/>
           </w:tcPr>
           <w:p>
             <w:pPr>
               <w:jc w:val="center"/>
             </w:pPr>
+            <w:r>
+              <w:t>Name3</w:t>
+            </w:r>
           </w:p>
         </w:tc>
         <w:tc>
           <w:tcPr>
-            <w:tcW w:w="2057" w:type="dxa"/>
+            <w:tcW w:w="2033" w:type="dxa"/>
             <w:gridSpan w:val="4"/>
             <w:shd w:val="clear" w:color="auto" w:fill="F2F8FA"/>
             <w:vAlign w:val="center"/>
@@ -1091,22 +1132,28 @@
             <w:pPr>
               <w:jc w:val="center"/>
             </w:pPr>
+            <w:r>
+              <w:t>Name4</w:t>
+            </w:r>
           </w:p>
         </w:tc>
         <w:tc>
           <w:tcPr>
-            <w:tcW w:w="2057" w:type="dxa"/>
+            <w:tcW w:w="2032" w:type="dxa"/>
             <w:vAlign w:val="center"/>
           </w:tcPr>
           <w:p>
             <w:pPr>
               <w:jc w:val="center"/>
             </w:pPr>
+            <w:r>
+              <w:t>Name5</w:t>
+            </w:r>
           </w:p>
         </w:tc>
         <w:tc>
           <w:tcPr>
-            <w:tcW w:w="2057" w:type="dxa"/>
+            <w:tcW w:w="2033" w:type="dxa"/>
             <w:shd w:val="clear" w:color="auto" w:fill="F6FAF2"/>
             <w:vAlign w:val="center"/>
           </w:tcPr>
@@ -1114,6 +1161,9 @@
             <w:pPr>
               <w:jc w:val="center"/>
             </w:pPr>
+            <w:r>
+              <w:t>Name6</w:t>
+            </w:r>
           </w:p>
         </w:tc>
       </w:tr>
@@ -1123,7 +1173,7 @@
         </w:trPr>
         <w:tc>
           <w:tcPr>
-            <w:tcW w:w="14399" w:type="dxa"/>
+            <w:tcW w:w="14390" w:type="dxa"/>
             <w:gridSpan w:val="13"/>
             <w:shd w:val="clear" w:color="auto" w:fill="679A44"/>
             <w:vAlign w:val="center"/>
@@ -1146,7 +1196,7 @@
         </w:trPr>
         <w:tc>
           <w:tcPr>
-            <w:tcW w:w="2057" w:type="dxa"/>
+            <w:tcW w:w="2194" w:type="dxa"/>
             <w:shd w:val="clear" w:color="auto" w:fill="F2F8FA"/>
             <w:vAlign w:val="center"/>
           </w:tcPr>
@@ -1164,7 +1214,7 @@
         </w:tc>
         <w:tc>
           <w:tcPr>
-            <w:tcW w:w="2057" w:type="dxa"/>
+            <w:tcW w:w="2032" w:type="dxa"/>
             <w:gridSpan w:val="2"/>
             <w:vAlign w:val="center"/>
           </w:tcPr>
@@ -1172,11 +1222,14 @@
             <w:pPr>
               <w:jc w:val="center"/>
             </w:pPr>
+            <w:r>
+              <w:t>Name1</w:t>
+            </w:r>
           </w:p>
         </w:tc>
         <w:tc>
           <w:tcPr>
-            <w:tcW w:w="2057" w:type="dxa"/>
+            <w:tcW w:w="2032" w:type="dxa"/>
             <w:gridSpan w:val="3"/>
             <w:shd w:val="clear" w:color="auto" w:fill="F6FAF2"/>
             <w:vAlign w:val="center"/>
@@ -1185,22 +1238,28 @@
             <w:pPr>
               <w:jc w:val="center"/>
             </w:pPr>
+            <w:r>
+              <w:t>Name2</w:t>
+            </w:r>
           </w:p>
         </w:tc>
         <w:tc>
           <w:tcPr>
-            <w:tcW w:w="2057" w:type="dxa"/>
+            <w:tcW w:w="2034" w:type="dxa"/>
             <w:vAlign w:val="center"/>
           </w:tcPr>
           <w:p>
             <w:pPr>
               <w:jc w:val="center"/>
             </w:pPr>
+            <w:r>
+              <w:t>Name3</w:t>
+            </w:r>
           </w:p>
         </w:tc>
         <w:tc>
           <w:tcPr>
-            <w:tcW w:w="2057" w:type="dxa"/>
+            <w:tcW w:w="2033" w:type="dxa"/>
             <w:gridSpan w:val="4"/>
             <w:shd w:val="clear" w:color="auto" w:fill="F2F8FA"/>
             <w:vAlign w:val="center"/>
@@ -1209,22 +1268,28 @@
             <w:pPr>
               <w:jc w:val="center"/>
             </w:pPr>
+            <w:r>
+              <w:t>Name4</w:t>
+            </w:r>
           </w:p>
         </w:tc>
         <w:tc>
           <w:tcPr>
-            <w:tcW w:w="2057" w:type="dxa"/>
+            <w:tcW w:w="2032" w:type="dxa"/>
             <w:vAlign w:val="center"/>
           </w:tcPr>
           <w:p>
             <w:pPr>
               <w:jc w:val="center"/>
             </w:pPr>
+            <w:r>
+              <w:t>Name5</w:t>
+            </w:r>
           </w:p>
         </w:tc>
         <w:tc>
           <w:tcPr>
-            <w:tcW w:w="2057" w:type="dxa"/>
+            <w:tcW w:w="2033" w:type="dxa"/>
             <w:shd w:val="clear" w:color="auto" w:fill="F6FAF2"/>
             <w:vAlign w:val="center"/>
           </w:tcPr>
@@ -1232,6 +1297,9 @@
             <w:pPr>
               <w:jc w:val="center"/>
             </w:pPr>
+            <w:r>
+              <w:t>Name6</w:t>
+            </w:r>
           </w:p>
         </w:tc>
       </w:tr>
@@ -1241,7 +1309,7 @@
         </w:trPr>
         <w:tc>
           <w:tcPr>
-            <w:tcW w:w="2057" w:type="dxa"/>
+            <w:tcW w:w="2194" w:type="dxa"/>
             <w:shd w:val="clear" w:color="auto" w:fill="F2F8FA"/>
             <w:vAlign w:val="center"/>
           </w:tcPr>
@@ -1259,7 +1327,7 @@
         </w:tc>
         <w:tc>
           <w:tcPr>
-            <w:tcW w:w="2057" w:type="dxa"/>
+            <w:tcW w:w="2032" w:type="dxa"/>
             <w:gridSpan w:val="2"/>
             <w:vAlign w:val="center"/>
           </w:tcPr>
@@ -1267,11 +1335,14 @@
             <w:pPr>
               <w:jc w:val="center"/>
             </w:pPr>
+            <w:r>
+              <w:t>Name1</w:t>
+            </w:r>
           </w:p>
         </w:tc>
         <w:tc>
           <w:tcPr>
-            <w:tcW w:w="2057" w:type="dxa"/>
+            <w:tcW w:w="2032" w:type="dxa"/>
             <w:gridSpan w:val="3"/>
             <w:shd w:val="clear" w:color="auto" w:fill="F6FAF2"/>
             <w:vAlign w:val="center"/>
@@ -1280,22 +1351,28 @@
             <w:pPr>
               <w:jc w:val="center"/>
             </w:pPr>
+            <w:r>
+              <w:t>Name2</w:t>
+            </w:r>
           </w:p>
         </w:tc>
         <w:tc>
           <w:tcPr>
-            <w:tcW w:w="2057" w:type="dxa"/>
+            <w:tcW w:w="2034" w:type="dxa"/>
             <w:vAlign w:val="center"/>
           </w:tcPr>
           <w:p>
             <w:pPr>
               <w:jc w:val="center"/>
             </w:pPr>
+            <w:r>
+              <w:t>Name3</w:t>
+            </w:r>
           </w:p>
         </w:tc>
         <w:tc>
           <w:tcPr>
-            <w:tcW w:w="2057" w:type="dxa"/>
+            <w:tcW w:w="2033" w:type="dxa"/>
             <w:gridSpan w:val="4"/>
             <w:shd w:val="clear" w:color="auto" w:fill="F2F8FA"/>
             <w:vAlign w:val="center"/>
@@ -1304,22 +1381,28 @@
             <w:pPr>
               <w:jc w:val="center"/>
             </w:pPr>
+            <w:r>
+              <w:t>Name4</w:t>
+            </w:r>
           </w:p>
         </w:tc>
         <w:tc>
           <w:tcPr>
-            <w:tcW w:w="2057" w:type="dxa"/>
+            <w:tcW w:w="2032" w:type="dxa"/>
             <w:vAlign w:val="center"/>
           </w:tcPr>
           <w:p>
             <w:pPr>
               <w:jc w:val="center"/>
             </w:pPr>
+            <w:r>
+              <w:t>Name5</w:t>
+            </w:r>
           </w:p>
         </w:tc>
         <w:tc>
           <w:tcPr>
-            <w:tcW w:w="2057" w:type="dxa"/>
+            <w:tcW w:w="2033" w:type="dxa"/>
             <w:shd w:val="clear" w:color="auto" w:fill="F6FAF2"/>
             <w:vAlign w:val="center"/>
           </w:tcPr>
@@ -1327,6 +1410,9 @@
             <w:pPr>
               <w:jc w:val="center"/>
             </w:pPr>
+            <w:r>
+              <w:t>Name6</w:t>
+            </w:r>
           </w:p>
         </w:tc>
       </w:tr>
@@ -1343,7 +1429,7 @@
 </file>
 
 <file path=word/numbering.xml><?xml version="1.0" encoding="utf-8"?>
-<w:numbering xmlns:wpc="http://schemas.microsoft.com/office/word/2010/wordprocessingCanvas" xmlns:cx="http://schemas.microsoft.com/office/drawing/2014/chartex" xmlns:cx1="http://schemas.microsoft.com/office/drawing/2015/9/8/chartex" xmlns:cx2="http://schemas.microsoft.com/office/drawing/2015/10/21/chartex" xmlns:cx3="http://schemas.microsoft.com/office/drawing/2016/5/9/chartex" xmlns:cx4="http://schemas.microsoft.com/office/drawing/2016/5/10/chartex" xmlns:cx5="http://schemas.microsoft.com/office/drawing/2016/5/11/chartex" xmlns:cx6="http://schemas.microsoft.com/office/drawing/2016/5/12/chartex" xmlns:cx7="http://schemas.microsoft.com/office/drawing/2016/5/13/chartex" xmlns:cx8="http://schemas.microsoft.com/office/drawing/2016/5/14/chartex" xmlns:mc="http://schemas.openxmlformats.org/markup-compatibility/2006" xmlns:aink="http://schemas.microsoft.com/office/drawing/2016/ink" xmlns:am3d="http://schemas.microsoft.com/office/drawing/2017/model3d" xmlns:o="urn:schemas-microsoft-com:office:office" xmlns:r="http://schemas.openxmlformats.org/officeDocument/2006/relationships" xmlns:m="http://schemas.openxmlformats.org/officeDocument/2006/math" xmlns:v="urn:schemas-microsoft-com:vml" xmlns:wp14="http://schemas.microsoft.com/office/word/2010/wordprocessingDrawing" xmlns:wp="http://schemas.openxmlformats.org/drawingml/2006/wordprocessingDrawing" xmlns:w10="urn:schemas-microsoft-com:office:word" xmlns:w="http://schemas.openxmlformats.org/wordprocessingml/2006/main" xmlns:w14="http://schemas.microsoft.com/office/word/2010/wordml" xmlns:w15="http://schemas.microsoft.com/office/word/2012/wordml" xmlns:w16cid="http://schemas.microsoft.com/office/word/2016/wordml/cid" xmlns:w16se="http://schemas.microsoft.com/office/word/2015/wordml/symex" xmlns:wpg="http://schemas.microsoft.com/office/word/2010/wordprocessingGroup" xmlns:wpi="http://schemas.microsoft.com/office/word/2010/wordprocessingInk" xmlns:wne="http://schemas.microsoft.com/office/word/2006/wordml" xmlns:wps="http://schemas.microsoft.com/office/word/2010/wordprocessingShape" mc:Ignorable="w14 w15 w16se w16cid wp14">
+<w:numbering xmlns:wpc="http://schemas.microsoft.com/office/word/2010/wordprocessingCanvas" xmlns:cx="http://schemas.microsoft.com/office/drawing/2014/chartex" xmlns:cx1="http://schemas.microsoft.com/office/drawing/2015/9/8/chartex" xmlns:cx2="http://schemas.microsoft.com/office/drawing/2015/10/21/chartex" xmlns:cx3="http://schemas.microsoft.com/office/drawing/2016/5/9/chartex" xmlns:cx4="http://schemas.microsoft.com/office/drawing/2016/5/10/chartex" xmlns:cx5="http://schemas.microsoft.com/office/drawing/2016/5/11/chartex" xmlns:cx6="http://schemas.microsoft.com/office/drawing/2016/5/12/chartex" xmlns:cx7="http://schemas.microsoft.com/office/drawing/2016/5/13/chartex" xmlns:cx8="http://schemas.microsoft.com/office/drawing/2016/5/14/chartex" xmlns:mc="http://schemas.openxmlformats.org/markup-compatibility/2006" xmlns:aink="http://schemas.microsoft.com/office/drawing/2016/ink" xmlns:am3d="http://schemas.microsoft.com/office/drawing/2017/model3d" xmlns:o="urn:schemas-microsoft-com:office:office" xmlns:oel="http://schemas.microsoft.com/office/2019/extlst" xmlns:r="http://schemas.openxmlformats.org/officeDocument/2006/relationships" xmlns:m="http://schemas.openxmlformats.org/officeDocument/2006/math" xmlns:v="urn:schemas-microsoft-com:vml" xmlns:wp14="http://schemas.microsoft.com/office/word/2010/wordprocessingDrawing" xmlns:wp="http://schemas.openxmlformats.org/drawingml/2006/wordprocessingDrawing" xmlns:w10="urn:schemas-microsoft-com:office:word" xmlns:w="http://schemas.openxmlformats.org/wordprocessingml/2006/main" xmlns:w14="http://schemas.microsoft.com/office/word/2010/wordml" xmlns:w15="http://schemas.microsoft.com/office/word/2012/wordml" xmlns:w16cex="http://schemas.microsoft.com/office/word/2018/wordml/cex" xmlns:w16cid="http://schemas.microsoft.com/office/word/2016/wordml/cid" xmlns:w16="http://schemas.microsoft.com/office/word/2018/wordml" xmlns:w16du="http://schemas.microsoft.com/office/word/2023/wordml/word16du" xmlns:w16sdtdh="http://schemas.microsoft.com/office/word/2020/wordml/sdtdatahash" xmlns:w16sdtfl="http://schemas.microsoft.com/office/word/2024/wordml/sdtformatlock" xmlns:w16se="http://schemas.microsoft.com/office/word/2015/wordml/symex" xmlns:wpg="http://schemas.microsoft.com/office/word/2010/wordprocessingGroup" xmlns:wpi="http://schemas.microsoft.com/office/word/2010/wordprocessingInk" xmlns:wne="http://schemas.microsoft.com/office/word/2006/wordml" xmlns:wps="http://schemas.microsoft.com/office/word/2010/wordprocessingShape" mc:Ignorable="w14 w15 w16se w16cid w16 w16cex w16sdtdh w16sdtfl w16du wp14">
   <w:abstractNum w:abstractNumId="0" w15:restartNumberingAfterBreak="0">
     <w:nsid w:val="FFFFFF7C"/>
     <w:multiLevelType w:val="singleLevel"/>
@@ -1740,44 +1826,44 @@
       </w:rPr>
     </w:lvl>
   </w:abstractNum>
-  <w:num w:numId="1">
+  <w:num w:numId="1" w16cid:durableId="1322924026">
     <w:abstractNumId w:val="8"/>
   </w:num>
-  <w:num w:numId="2">
+  <w:num w:numId="2" w16cid:durableId="1844002821">
     <w:abstractNumId w:val="6"/>
   </w:num>
-  <w:num w:numId="3">
+  <w:num w:numId="3" w16cid:durableId="216942025">
     <w:abstractNumId w:val="5"/>
   </w:num>
-  <w:num w:numId="4">
+  <w:num w:numId="4" w16cid:durableId="966089306">
     <w:abstractNumId w:val="4"/>
   </w:num>
-  <w:num w:numId="5">
+  <w:num w:numId="5" w16cid:durableId="1207376950">
     <w:abstractNumId w:val="7"/>
   </w:num>
-  <w:num w:numId="6">
+  <w:num w:numId="6" w16cid:durableId="797265326">
     <w:abstractNumId w:val="3"/>
   </w:num>
-  <w:num w:numId="7">
+  <w:num w:numId="7" w16cid:durableId="1483737046">
     <w:abstractNumId w:val="2"/>
   </w:num>
-  <w:num w:numId="8">
+  <w:num w:numId="8" w16cid:durableId="1472475283">
     <w:abstractNumId w:val="1"/>
   </w:num>
-  <w:num w:numId="9">
+  <w:num w:numId="9" w16cid:durableId="1885099187">
     <w:abstractNumId w:val="0"/>
   </w:num>
-  <w:num w:numId="10">
+  <w:num w:numId="10" w16cid:durableId="2120563031">
     <w:abstractNumId w:val="10"/>
   </w:num>
-  <w:num w:numId="11">
+  <w:num w:numId="11" w16cid:durableId="2008291011">
     <w:abstractNumId w:val="9"/>
   </w:num>
 </w:numbering>
 </file>
 
 <file path=word/styles.xml><?xml version="1.0" encoding="utf-8"?>
-<w:styles xmlns:mc="http://schemas.openxmlformats.org/markup-compatibility/2006" xmlns:r="http://schemas.openxmlformats.org/officeDocument/2006/relationships" xmlns:w="http://schemas.openxmlformats.org/wordprocessingml/2006/main" xmlns:w14="http://schemas.microsoft.com/office/word/2010/wordml" xmlns:w15="http://schemas.microsoft.com/office/word/2012/wordml" xmlns:w16cid="http://schemas.microsoft.com/office/word/2016/wordml/cid" xmlns:w16se="http://schemas.microsoft.com/office/word/2015/wordml/symex" mc:Ignorable="w14 w15 w16se w16cid">
+<w:styles xmlns:mc="http://schemas.openxmlformats.org/markup-compatibility/2006" xmlns:r="http://schemas.openxmlformats.org/officeDocument/2006/relationships" xmlns:w="http://schemas.openxmlformats.org/wordprocessingml/2006/main" xmlns:w14="http://schemas.microsoft.com/office/word/2010/wordml" xmlns:w15="http://schemas.microsoft.com/office/word/2012/wordml" xmlns:w16cex="http://schemas.microsoft.com/office/word/2018/wordml/cex" xmlns:w16cid="http://schemas.microsoft.com/office/word/2016/wordml/cid" xmlns:w16="http://schemas.microsoft.com/office/word/2018/wordml" xmlns:w16du="http://schemas.microsoft.com/office/word/2023/wordml/word16du" xmlns:w16sdtdh="http://schemas.microsoft.com/office/word/2020/wordml/sdtdatahash" xmlns:w16sdtfl="http://schemas.microsoft.com/office/word/2024/wordml/sdtformatlock" xmlns:w16se="http://schemas.microsoft.com/office/word/2015/wordml/symex" mc:Ignorable="w14 w15 w16se w16cid w16 w16cex w16sdtdh w16sdtfl w16du">
   <w:docDefaults>
     <w:rPrDefault>
       <w:rPr>
@@ -1793,7 +1879,7 @@
       </w:pPr>
     </w:pPrDefault>
   </w:docDefaults>
-  <w:latentStyles w:defLockedState="0" w:defUIPriority="99" w:defSemiHidden="0" w:defUnhideWhenUsed="0" w:defQFormat="0" w:count="375">
+  <w:latentStyles w:defLockedState="0" w:defUIPriority="99" w:defSemiHidden="0" w:defUnhideWhenUsed="0" w:defQFormat="0" w:count="376">
     <w:lsdException w:name="Normal" w:uiPriority="0" w:qFormat="1"/>
     <w:lsdException w:name="heading 1" w:uiPriority="9" w:qFormat="1"/>
     <w:lsdException w:name="heading 2" w:semiHidden="1" w:uiPriority="9" w:unhideWhenUsed="1" w:qFormat="1"/>
@@ -2160,6 +2246,7 @@
     <w:lsdException w:name="Smart Hyperlink" w:semiHidden="1" w:unhideWhenUsed="1"/>
     <w:lsdException w:name="Hashtag" w:semiHidden="1" w:unhideWhenUsed="1"/>
     <w:lsdException w:name="Unresolved Mention" w:semiHidden="1" w:unhideWhenUsed="1"/>
+    <w:lsdException w:name="Smart Link" w:semiHidden="1" w:unhideWhenUsed="1"/>
   </w:latentStyles>
   <w:style w:type="paragraph" w:default="1" w:styleId="Normal">
     <w:name w:val="Normal"/>

</xml_diff>